<commit_message>
Alteração no escopo do projeto.
</commit_message>
<xml_diff>
--- a/Escopo do projeto.docx
+++ b/Escopo do projeto.docx
@@ -1130,7 +1130,7 @@
         <w:pStyle w:val="PargrafodaLista"/>
         <w:numPr>
           <w:ilvl w:val="0"/>
-          <w:numId w:val="3"/>
+          <w:numId w:val="4"/>
         </w:numPr>
         <w:tabs>
           <w:tab w:val="left" w:pos="1065"/>
@@ -1145,207 +1145,6 @@
           <w:rFonts w:cstheme="minorHAnsi"/>
         </w:rPr>
         <w:t>O servidor sorteia uma letra, tal letra não pode ser repetida, a menos que já tenha sido sorteado todas as letras do alfabeto. E depois, envia aos Smartphones Clientes.</w:t>
-      </w:r>
-    </w:p>
-    <w:p>
-      <w:pPr>
-        <w:pStyle w:val="PargrafodaLista"/>
-        <w:numPr>
-          <w:ilvl w:val="0"/>
-          <w:numId w:val="3"/>
-        </w:numPr>
-        <w:tabs>
-          <w:tab w:val="left" w:pos="1065"/>
-        </w:tabs>
-        <w:jc w:val="both"/>
-        <w:rPr>
-          <w:rFonts w:cstheme="minorHAnsi"/>
-        </w:rPr>
-      </w:pPr>
-      <w:r>
-        <w:rPr>
-          <w:rFonts w:cstheme="minorHAnsi"/>
-        </w:rPr>
-        <w:t xml:space="preserve">Quem terminar de preencher todas as categorias primeiro dispara um </w:t>
-      </w:r>
-      <w:proofErr w:type="spellStart"/>
-      <w:r>
-        <w:rPr>
-          <w:rFonts w:cstheme="minorHAnsi"/>
-        </w:rPr>
-        <w:t>multicast</w:t>
-      </w:r>
-      <w:proofErr w:type="spellEnd"/>
-      <w:r>
-        <w:rPr>
-          <w:rFonts w:cstheme="minorHAnsi"/>
-        </w:rPr>
-        <w:t xml:space="preserve"> para todos os Smartphones que estão compondo a sala</w:t>
-      </w:r>
-    </w:p>
-    <w:p>
-      <w:pPr>
-        <w:pStyle w:val="PargrafodaLista"/>
-        <w:numPr>
-          <w:ilvl w:val="0"/>
-          <w:numId w:val="3"/>
-        </w:numPr>
-        <w:tabs>
-          <w:tab w:val="left" w:pos="1065"/>
-        </w:tabs>
-        <w:jc w:val="both"/>
-        <w:rPr>
-          <w:rFonts w:cstheme="minorHAnsi"/>
-        </w:rPr>
-      </w:pPr>
-      <w:r>
-        <w:rPr>
-          <w:rFonts w:cstheme="minorHAnsi"/>
-        </w:rPr>
-        <w:t xml:space="preserve"> </w:t>
-      </w:r>
-      <w:r>
-        <w:rPr>
-          <w:rFonts w:cstheme="minorHAnsi"/>
-        </w:rPr>
-        <w:t xml:space="preserve">Ao receber o </w:t>
-      </w:r>
-      <w:proofErr w:type="spellStart"/>
-      <w:r>
-        <w:rPr>
-          <w:rFonts w:cstheme="minorHAnsi"/>
-        </w:rPr>
-        <w:t>multicast</w:t>
-      </w:r>
-      <w:proofErr w:type="spellEnd"/>
-      <w:r>
-        <w:rPr>
-          <w:rFonts w:cstheme="minorHAnsi"/>
-        </w:rPr>
-        <w:t>, todos os smartphones enviam ao servidor suas respectivas respostas e aguardam um ACK de confirmação de recebimento.</w:t>
-      </w:r>
-    </w:p>
-    <w:p>
-      <w:pPr>
-        <w:pStyle w:val="PargrafodaLista"/>
-        <w:numPr>
-          <w:ilvl w:val="0"/>
-          <w:numId w:val="3"/>
-        </w:numPr>
-        <w:tabs>
-          <w:tab w:val="left" w:pos="1065"/>
-        </w:tabs>
-        <w:jc w:val="both"/>
-        <w:rPr>
-          <w:rFonts w:cstheme="minorHAnsi"/>
-        </w:rPr>
-      </w:pPr>
-      <w:r>
-        <w:rPr>
-          <w:rFonts w:cstheme="minorHAnsi"/>
-        </w:rPr>
-        <w:t>O servidor a medida de recebe as resposta retornam um ACK confirmando que recebeu</w:t>
-      </w:r>
-    </w:p>
-    <w:p>
-      <w:pPr>
-        <w:pStyle w:val="PargrafodaLista"/>
-        <w:numPr>
-          <w:ilvl w:val="0"/>
-          <w:numId w:val="3"/>
-        </w:numPr>
-        <w:tabs>
-          <w:tab w:val="left" w:pos="1065"/>
-        </w:tabs>
-        <w:jc w:val="both"/>
-        <w:rPr>
-          <w:rFonts w:cstheme="minorHAnsi"/>
-        </w:rPr>
-      </w:pPr>
-      <w:r>
-        <w:rPr>
-          <w:rFonts w:cstheme="minorHAnsi"/>
-        </w:rPr>
-        <w:t>Em seguida, distribuí todas as respostas pela rede com o propósito de fazer os Smartphones avaliarem as respostas uns dos outros, classificando-as como válidas ou inválidas, e em seguida, retornam ao servidor suas respostas e sua avaliação.</w:t>
-      </w:r>
-    </w:p>
-    <w:p>
-      <w:pPr>
-        <w:pStyle w:val="PargrafodaLista"/>
-        <w:numPr>
-          <w:ilvl w:val="0"/>
-          <w:numId w:val="3"/>
-        </w:numPr>
-        <w:tabs>
-          <w:tab w:val="left" w:pos="1065"/>
-        </w:tabs>
-        <w:jc w:val="both"/>
-        <w:rPr>
-          <w:rFonts w:cstheme="minorHAnsi"/>
-        </w:rPr>
-      </w:pPr>
-      <w:r>
-        <w:rPr>
-          <w:rFonts w:cstheme="minorHAnsi"/>
-        </w:rPr>
-        <w:t xml:space="preserve">O servidor faz o processamento da análise, que verifica se cada resposta possui um número maior de aceitação ou rejeição, assim pontua conforme as regras do </w:t>
-      </w:r>
-      <w:proofErr w:type="spellStart"/>
-      <w:r>
-        <w:rPr>
-          <w:rFonts w:cstheme="minorHAnsi"/>
-        </w:rPr>
-        <w:t>Adedonline</w:t>
-      </w:r>
-      <w:proofErr w:type="spellEnd"/>
-      <w:r>
-        <w:rPr>
-          <w:rFonts w:cstheme="minorHAnsi"/>
-        </w:rPr>
-        <w:t>: 0, 5 ou 10. E por fim, retorna a pontuação para cada participante.</w:t>
-      </w:r>
-    </w:p>
-    <w:p>
-      <w:pPr>
-        <w:pStyle w:val="PargrafodaLista"/>
-        <w:numPr>
-          <w:ilvl w:val="0"/>
-          <w:numId w:val="3"/>
-        </w:numPr>
-        <w:tabs>
-          <w:tab w:val="left" w:pos="1065"/>
-        </w:tabs>
-        <w:jc w:val="both"/>
-        <w:rPr>
-          <w:rFonts w:cstheme="minorHAnsi"/>
-        </w:rPr>
-      </w:pPr>
-      <w:r>
-        <w:rPr>
-          <w:rFonts w:cstheme="minorHAnsi"/>
-        </w:rPr>
-        <w:t>Ocorre um novo sorteio e o fluxo retorna a etapa 1. Esse loop irá repetir-se até atingir o número máxima de partidas.</w:t>
-      </w:r>
-    </w:p>
-    <w:p>
-      <w:pPr>
-        <w:tabs>
-          <w:tab w:val="left" w:pos="1065"/>
-        </w:tabs>
-        <w:jc w:val="both"/>
-        <w:rPr>
-          <w:rFonts w:cstheme="minorHAnsi"/>
-          <w:b/>
-          <w:color w:val="FF0000"/>
-        </w:rPr>
-      </w:pPr>
-      <w:r>
-        <w:rPr>
-          <w:rFonts w:cstheme="minorHAnsi"/>
-          <w:b/>
-          <w:color w:val="FF0000"/>
-        </w:rPr>
-        <w:t>Fluxo</w:t>
       </w:r>
     </w:p>
     <w:p>
@@ -1361,15 +1160,27 @@
         <w:jc w:val="both"/>
         <w:rPr>
           <w:rFonts w:cstheme="minorHAnsi"/>
-          <w:color w:val="FF0000"/>
-        </w:rPr>
-      </w:pPr>
-      <w:r>
-        <w:rPr>
-          <w:rFonts w:cstheme="minorHAnsi"/>
-          <w:color w:val="FF0000"/>
-        </w:rPr>
-        <w:t>O servidor sorteia uma letra, tal letra não pode ser repetida, a menos que já tenha sido sorteado todas as letras do alfabeto. E depois, envia aos Smartphones Clientes.</w:t>
+        </w:rPr>
+      </w:pPr>
+      <w:r>
+        <w:rPr>
+          <w:rFonts w:cstheme="minorHAnsi"/>
+        </w:rPr>
+        <w:t xml:space="preserve">Quem terminar de preencher todas as categorias primeiro dispara um </w:t>
+      </w:r>
+      <w:proofErr w:type="spellStart"/>
+      <w:r>
+        <w:rPr>
+          <w:rFonts w:cstheme="minorHAnsi"/>
+        </w:rPr>
+        <w:t>multicast</w:t>
+      </w:r>
+      <w:proofErr w:type="spellEnd"/>
+      <w:r>
+        <w:rPr>
+          <w:rFonts w:cstheme="minorHAnsi"/>
+        </w:rPr>
+        <w:t xml:space="preserve"> para todos os Smartphones que estão compondo a sala.</w:t>
       </w:r>
     </w:p>
     <w:p>
@@ -1385,21 +1196,18 @@
         <w:jc w:val="both"/>
         <w:rPr>
           <w:rFonts w:cstheme="minorHAnsi"/>
-          <w:color w:val="FF0000"/>
-        </w:rPr>
-      </w:pPr>
-      <w:r>
-        <w:rPr>
-          <w:rFonts w:cstheme="minorHAnsi"/>
-          <w:color w:val="FF0000"/>
-        </w:rPr>
-        <w:t xml:space="preserve">Quem terminar de preencher todas as categorias primeiro dispara um </w:t>
+        </w:rPr>
+      </w:pPr>
+      <w:r>
+        <w:rPr>
+          <w:rFonts w:cstheme="minorHAnsi"/>
+        </w:rPr>
+        <w:t xml:space="preserve">Ao receber o </w:t>
       </w:r>
       <w:proofErr w:type="spellStart"/>
       <w:r>
         <w:rPr>
           <w:rFonts w:cstheme="minorHAnsi"/>
-          <w:color w:val="FF0000"/>
         </w:rPr>
         <w:t>multicast</w:t>
       </w:r>
@@ -1407,9 +1215,20 @@
       <w:r>
         <w:rPr>
           <w:rFonts w:cstheme="minorHAnsi"/>
-          <w:color w:val="FF0000"/>
-        </w:rPr>
-        <w:t xml:space="preserve"> para todos os Smartphones que estão compondo a sala.</w:t>
+        </w:rPr>
+        <w:t xml:space="preserve">, todos os smartphones estarão impossibilitados de continuar respondendo e </w:t>
+      </w:r>
+      <w:r>
+        <w:rPr>
+          <w:rFonts w:cstheme="minorHAnsi"/>
+        </w:rPr>
+        <w:t>enviarão</w:t>
+      </w:r>
+      <w:r>
+        <w:rPr>
+          <w:rFonts w:cstheme="minorHAnsi"/>
+        </w:rPr>
+        <w:t xml:space="preserve"> ao servidor um ACK confirmando que estão prontos para fazer a correção das respostas.</w:t>
       </w:r>
     </w:p>
     <w:p>
@@ -1425,45 +1244,13 @@
         <w:jc w:val="both"/>
         <w:rPr>
           <w:rFonts w:cstheme="minorHAnsi"/>
-          <w:color w:val="FF0000"/>
-        </w:rPr>
-      </w:pPr>
-      <w:r>
-        <w:rPr>
-          <w:rFonts w:cstheme="minorHAnsi"/>
-          <w:color w:val="FF0000"/>
-        </w:rPr>
-        <w:t xml:space="preserve">Ao receber o </w:t>
-      </w:r>
-      <w:proofErr w:type="spellStart"/>
-      <w:r>
-        <w:rPr>
-          <w:rFonts w:cstheme="minorHAnsi"/>
-          <w:color w:val="FF0000"/>
-        </w:rPr>
-        <w:t>multicast</w:t>
-      </w:r>
-      <w:proofErr w:type="spellEnd"/>
-      <w:r>
-        <w:rPr>
-          <w:rFonts w:cstheme="minorHAnsi"/>
-          <w:color w:val="FF0000"/>
-        </w:rPr>
-        <w:t xml:space="preserve">, todos os smartphones estarão impossibilitados de continuar respondendo e </w:t>
-      </w:r>
-      <w:r>
-        <w:rPr>
-          <w:rFonts w:cstheme="minorHAnsi"/>
-          <w:color w:val="FF0000"/>
-        </w:rPr>
-        <w:t>enviarão</w:t>
-      </w:r>
-      <w:r>
-        <w:rPr>
-          <w:rFonts w:cstheme="minorHAnsi"/>
-          <w:color w:val="FF0000"/>
-        </w:rPr>
-        <w:t xml:space="preserve"> ao servidor um ACK confirmando que estão prontos para fazer a correção das respostas.</w:t>
+        </w:rPr>
+      </w:pPr>
+      <w:r>
+        <w:rPr>
+          <w:rFonts w:cstheme="minorHAnsi"/>
+        </w:rPr>
+        <w:t>Em seguida o servidor roda o algoritmo de correção das respostas. Descrito no item 3.2.</w:t>
       </w:r>
     </w:p>
     <w:p>
@@ -1479,49 +1266,14 @@
         <w:jc w:val="both"/>
         <w:rPr>
           <w:rFonts w:cstheme="minorHAnsi"/>
-          <w:color w:val="FF0000"/>
-        </w:rPr>
-      </w:pPr>
-      <w:r>
-        <w:rPr>
-          <w:rFonts w:cstheme="minorHAnsi"/>
-          <w:color w:val="FF0000"/>
-        </w:rPr>
-        <w:t>Em seguida o servidor roda o algoritmo de correção das respostas. Descrito no item 3.2</w:t>
-      </w:r>
-      <w:r>
-        <w:rPr>
-          <w:rFonts w:cstheme="minorHAnsi"/>
-          <w:color w:val="FF0000"/>
-        </w:rPr>
-        <w:t>.</w:t>
-      </w:r>
-    </w:p>
-    <w:p>
-      <w:pPr>
-        <w:pStyle w:val="PargrafodaLista"/>
-        <w:numPr>
-          <w:ilvl w:val="0"/>
-          <w:numId w:val="4"/>
-        </w:numPr>
-        <w:tabs>
-          <w:tab w:val="left" w:pos="1065"/>
-        </w:tabs>
-        <w:jc w:val="both"/>
-        <w:rPr>
-          <w:rFonts w:cstheme="minorHAnsi"/>
-          <w:color w:val="FF0000"/>
-        </w:rPr>
-      </w:pPr>
-      <w:r>
-        <w:rPr>
-          <w:rFonts w:cstheme="minorHAnsi"/>
-          <w:color w:val="FF0000"/>
+        </w:rPr>
+      </w:pPr>
+      <w:r>
+        <w:rPr>
+          <w:rFonts w:cstheme="minorHAnsi"/>
         </w:rPr>
         <w:t>Ocorre um novo sorteio e o fluxo retorna a etapa 1. Esse loop irá repetir-se até atingir o número máxima de partidas.</w:t>
       </w:r>
-      <w:bookmarkStart w:id="0" w:name="_GoBack"/>
-      <w:bookmarkEnd w:id="0"/>
     </w:p>
     <w:p>
       <w:pPr>
@@ -1532,7 +1284,6 @@
         <w:jc w:val="both"/>
         <w:rPr>
           <w:rFonts w:cstheme="minorHAnsi"/>
-          <w:color w:val="FF0000"/>
         </w:rPr>
       </w:pPr>
     </w:p>
@@ -1550,68 +1301,61 @@
         <w:rPr>
           <w:rFonts w:cstheme="minorHAnsi"/>
           <w:b/>
-          <w:color w:val="FF0000"/>
-        </w:rPr>
-      </w:pPr>
-      <w:r>
-        <w:rPr>
-          <w:rFonts w:cstheme="minorHAnsi"/>
-          <w:b/>
-          <w:color w:val="FF0000"/>
+        </w:rPr>
+      </w:pPr>
+      <w:r>
+        <w:rPr>
+          <w:rFonts w:cstheme="minorHAnsi"/>
+          <w:b/>
         </w:rPr>
         <w:t>Correção das Respostas</w:t>
       </w:r>
-    </w:p>
-    <w:p>
-      <w:pPr>
-        <w:tabs>
-          <w:tab w:val="left" w:pos="1065"/>
-        </w:tabs>
-        <w:jc w:val="both"/>
-        <w:rPr>
-          <w:rFonts w:cstheme="minorHAnsi"/>
-          <w:color w:val="FF0000"/>
-        </w:rPr>
-      </w:pPr>
-      <w:r>
-        <w:rPr>
-          <w:rFonts w:cstheme="minorHAnsi"/>
-          <w:color w:val="FF0000"/>
+      <w:bookmarkStart w:id="0" w:name="_GoBack"/>
+      <w:bookmarkEnd w:id="0"/>
+    </w:p>
+    <w:p>
+      <w:pPr>
+        <w:tabs>
+          <w:tab w:val="left" w:pos="1065"/>
+        </w:tabs>
+        <w:jc w:val="both"/>
+        <w:rPr>
+          <w:rFonts w:cstheme="minorHAnsi"/>
+        </w:rPr>
+      </w:pPr>
+      <w:r>
+        <w:rPr>
+          <w:rFonts w:cstheme="minorHAnsi"/>
         </w:rPr>
         <w:t>A respostas serão corrigidas por tema. Cada smartphone receberá todas as respostas relacionadas ao tema</w:t>
       </w:r>
       <w:r>
         <w:rPr>
           <w:rFonts w:cstheme="minorHAnsi"/>
-          <w:color w:val="FF0000"/>
         </w:rPr>
         <w:t xml:space="preserve"> e </w:t>
       </w:r>
       <w:r>
         <w:rPr>
           <w:rFonts w:cstheme="minorHAnsi"/>
-          <w:color w:val="FF0000"/>
         </w:rPr>
         <w:t>em seguida validará cada uma. O servidor irá receber as respostas do tema e contabilizará os pontos de cada jogador de acordo com a regras do jogo</w:t>
       </w:r>
       <w:r>
         <w:rPr>
           <w:rFonts w:cstheme="minorHAnsi"/>
-          <w:color w:val="FF0000"/>
         </w:rPr>
         <w:t>, posteriormente</w:t>
       </w:r>
       <w:r>
         <w:rPr>
           <w:rFonts w:cstheme="minorHAnsi"/>
-          <w:color w:val="FF0000"/>
         </w:rPr>
         <w:t xml:space="preserve"> enviará os pontos de cada </w:t>
       </w:r>
       <w:r>
         <w:rPr>
           <w:rFonts w:cstheme="minorHAnsi"/>
-          <w:color w:val="FF0000"/>
         </w:rPr>
         <w:t>jogador no respectivo tema, partindo para o próximo tema ou finalizando a rodada. Ao termino de cada rodada cada Smartphone irá contabilizar os pontos e continuará com o jogo.</w:t>
       </w:r>
@@ -1674,7 +1418,6 @@
           <w:sz w:val="28"/>
           <w:szCs w:val="28"/>
         </w:rPr>
-        <w:lastRenderedPageBreak/>
         <w:t>Trabalhos relacionados</w:t>
       </w:r>
     </w:p>

</xml_diff>